<commit_message>
Rapport, purchase page and detail page
</commit_message>
<xml_diff>
--- a/rapport/Rasmus Dahl Jensen svendeprøve rapport.docx
+++ b/rapport/Rasmus Dahl Jensen svendeprøve rapport.docx
@@ -911,6 +911,23 @@
         <w:br/>
         <w:t xml:space="preserve">Onsdag </w:t>
       </w:r>
+    </w:p>
+    <w:p>
+      <w:pPr>
+        <w:rPr>
+          <w:sz w:val="24"/>
+          <w:szCs w:val="24"/>
+          <w:lang w:val="da-DK"/>
+        </w:rPr>
+      </w:pPr>
+      <w:r>
+        <w:rPr>
+          <w:sz w:val="24"/>
+          <w:szCs w:val="24"/>
+          <w:lang w:val="da-DK"/>
+        </w:rPr>
+        <w:t>Planen tirsdag var at færdiggøre reviews til genbrugsstationerne og derefter begynde at arbejde så småt på bestillings logikken og få den givet et godt hug inden jeg færddigørere torsdag</w:t>
+      </w:r>
       <w:r>
         <w:rPr>
           <w:sz w:val="24"/>
@@ -1049,6 +1066,7 @@
         <w:rPr>
           <w:lang w:val="da-DK"/>
         </w:rPr>
+        <w:lastRenderedPageBreak/>
         <w:t>Bruger til login</w:t>
       </w:r>
     </w:p>
@@ -1081,7 +1099,6 @@
         <w:rPr>
           <w:lang w:val="da-DK"/>
         </w:rPr>
-        <w:lastRenderedPageBreak/>
         <w:br/>
         <w:t>Password</w:t>
       </w:r>

</xml_diff>